<commit_message>
Added github's page URL
</commit_message>
<xml_diff>
--- a/Laboratorio 3 - Flex y media queries.docx
+++ b/Laboratorio 3 - Flex y media queries.docx
@@ -1,6 +1,6 @@
 
 <file path=word/document.xml><?xml version="1.0" encoding="utf-8"?>
-<w:document xmlns:wpc="http://schemas.microsoft.com/office/word/2010/wordprocessingCanvas" xmlns:cx="http://schemas.microsoft.com/office/drawing/2014/chartex" xmlns:cx1="http://schemas.microsoft.com/office/drawing/2015/9/8/chartex" xmlns:cx2="http://schemas.microsoft.com/office/drawing/2015/10/21/chartex" xmlns:cx3="http://schemas.microsoft.com/office/drawing/2016/5/9/chartex" xmlns:cx4="http://schemas.microsoft.com/office/drawing/2016/5/10/chartex" xmlns:cx5="http://schemas.microsoft.com/office/drawing/2016/5/11/chartex" xmlns:cx6="http://schemas.microsoft.com/office/drawing/2016/5/12/chartex" xmlns:cx7="http://schemas.microsoft.com/office/drawing/2016/5/13/chartex" xmlns:cx8="http://schemas.microsoft.com/office/drawing/2016/5/14/chartex" xmlns:mc="http://schemas.openxmlformats.org/markup-compatibility/2006" xmlns:aink="http://schemas.microsoft.com/office/drawing/2016/ink" xmlns:am3d="http://schemas.microsoft.com/office/drawing/2017/model3d" xmlns:o="urn:schemas-microsoft-com:office:office" xmlns:r="http://schemas.openxmlformats.org/officeDocument/2006/relationships" xmlns:m="http://schemas.openxmlformats.org/officeDocument/2006/math" xmlns:v="urn:schemas-microsoft-com:vml" xmlns:wp14="http://schemas.microsoft.com/office/word/2010/wordprocessingDrawing" xmlns:wp="http://schemas.openxmlformats.org/drawingml/2006/wordprocessingDrawing" xmlns:w10="urn:schemas-microsoft-com:office:word" xmlns:w="http://schemas.openxmlformats.org/wordprocessingml/2006/main" xmlns:w14="http://schemas.microsoft.com/office/word/2010/wordml" xmlns:w15="http://schemas.microsoft.com/office/word/2012/wordml" xmlns:w16cex="http://schemas.microsoft.com/office/word/2018/wordml/cex" xmlns:w16cid="http://schemas.microsoft.com/office/word/2016/wordml/cid" xmlns:w16="http://schemas.microsoft.com/office/word/2018/wordml" xmlns:w16se="http://schemas.microsoft.com/office/word/2015/wordml/symex" xmlns:wpg="http://schemas.microsoft.com/office/word/2010/wordprocessingGroup" xmlns:wpi="http://schemas.microsoft.com/office/word/2010/wordprocessingInk" xmlns:wne="http://schemas.microsoft.com/office/word/2006/wordml" xmlns:wps="http://schemas.microsoft.com/office/word/2010/wordprocessingShape" mc:Ignorable="w14 w15 w16se w16cid w16 w16cex wp14">
+<w:document xmlns:wpc="http://schemas.microsoft.com/office/word/2010/wordprocessingCanvas" xmlns:cx="http://schemas.microsoft.com/office/drawing/2014/chartex" xmlns:cx1="http://schemas.microsoft.com/office/drawing/2015/9/8/chartex" xmlns:cx2="http://schemas.microsoft.com/office/drawing/2015/10/21/chartex" xmlns:cx3="http://schemas.microsoft.com/office/drawing/2016/5/9/chartex" xmlns:cx4="http://schemas.microsoft.com/office/drawing/2016/5/10/chartex" xmlns:cx5="http://schemas.microsoft.com/office/drawing/2016/5/11/chartex" xmlns:cx6="http://schemas.microsoft.com/office/drawing/2016/5/12/chartex" xmlns:cx7="http://schemas.microsoft.com/office/drawing/2016/5/13/chartex" xmlns:cx8="http://schemas.microsoft.com/office/drawing/2016/5/14/chartex" xmlns:mc="http://schemas.openxmlformats.org/markup-compatibility/2006" xmlns:aink="http://schemas.microsoft.com/office/drawing/2016/ink" xmlns:am3d="http://schemas.microsoft.com/office/drawing/2017/model3d" xmlns:o="urn:schemas-microsoft-com:office:office" xmlns:oel="http://schemas.microsoft.com/office/2019/extlst" xmlns:r="http://schemas.openxmlformats.org/officeDocument/2006/relationships" xmlns:m="http://schemas.openxmlformats.org/officeDocument/2006/math" xmlns:v="urn:schemas-microsoft-com:vml" xmlns:wp14="http://schemas.microsoft.com/office/word/2010/wordprocessingDrawing" xmlns:wp="http://schemas.openxmlformats.org/drawingml/2006/wordprocessingDrawing" xmlns:w10="urn:schemas-microsoft-com:office:word" xmlns:w="http://schemas.openxmlformats.org/wordprocessingml/2006/main" xmlns:w14="http://schemas.microsoft.com/office/word/2010/wordml" xmlns:w15="http://schemas.microsoft.com/office/word/2012/wordml" xmlns:w16cex="http://schemas.microsoft.com/office/word/2018/wordml/cex" xmlns:w16cid="http://schemas.microsoft.com/office/word/2016/wordml/cid" xmlns:w16="http://schemas.microsoft.com/office/word/2018/wordml" xmlns:w16sdtdh="http://schemas.microsoft.com/office/word/2020/wordml/sdtdatahash" xmlns:w16se="http://schemas.microsoft.com/office/word/2015/wordml/symex" xmlns:wpg="http://schemas.microsoft.com/office/word/2010/wordprocessingGroup" xmlns:wpi="http://schemas.microsoft.com/office/word/2010/wordprocessingInk" xmlns:wne="http://schemas.microsoft.com/office/word/2006/wordml" xmlns:wps="http://schemas.microsoft.com/office/word/2010/wordprocessingShape" mc:Ignorable="w14 w15 w16se w16cid w16 w16cex w16sdtdh wp14">
   <w:body>
     <w:p>
       <w:pPr>
@@ -81,6 +81,12 @@
         <w:rPr>
           <w:lang w:val="es-MX"/>
         </w:rPr>
+        <w:t>Emérico Pedraza Gómez</w:t>
+      </w:r>
+      <w:r>
+        <w:rPr>
+          <w:lang w:val="es-MX"/>
+        </w:rPr>
         <w:br/>
         <w:t>GITHUB REPOSITORY</w:t>
       </w:r>
@@ -100,35 +106,53 @@
         <w:rPr>
           <w:lang w:val="es-MX"/>
         </w:rPr>
-        <w:t xml:space="preserve">  ]</w:t>
-      </w:r>
-    </w:p>
-    <w:p>
-      <w:pPr>
-        <w:rPr>
-          <w:lang w:val="es-MX"/>
-        </w:rPr>
-      </w:pPr>
-      <w:r>
-        <w:rPr>
-          <w:lang w:val="es-MX"/>
-        </w:rPr>
-        <w:t xml:space="preserve">GITHUB PAGE URL: </w:t>
-      </w:r>
-      <w:proofErr w:type="gramStart"/>
-      <w:r>
-        <w:rPr>
-          <w:lang w:val="es-MX"/>
-        </w:rPr>
-        <w:t>[  ]</w:t>
-      </w:r>
-      <w:proofErr w:type="gramEnd"/>
+        <w:t xml:space="preserve"> </w:t>
+      </w:r>
+      <w:hyperlink r:id="rId6" w:history="1">
+        <w:r>
+          <w:rPr>
+            <w:rStyle w:val="Hyperlink"/>
+            <w:lang w:val="es-MX"/>
+          </w:rPr>
+          <w:t>https://github.com/Eme112/Web_Lab3</w:t>
+        </w:r>
+      </w:hyperlink>
+      <w:r>
+        <w:rPr>
+          <w:lang w:val="es-MX"/>
+        </w:rPr>
+        <w:t xml:space="preserve"> </w:t>
+      </w:r>
+      <w:r>
+        <w:rPr>
+          <w:lang w:val="es-MX"/>
+        </w:rPr>
+        <w:t>]</w:t>
+      </w:r>
+    </w:p>
+    <w:p>
+      <w:r>
+        <w:t xml:space="preserve">GITHUB PAGE URL: [ </w:t>
+      </w:r>
+      <w:hyperlink r:id="rId7" w:history="1">
+        <w:r>
+          <w:rPr>
+            <w:rStyle w:val="Hyperlink"/>
+          </w:rPr>
+          <w:t>https://eme112.github.io/Web_Lab3/</w:t>
+        </w:r>
+      </w:hyperlink>
+      <w:r>
+        <w:t xml:space="preserve"> </w:t>
+      </w:r>
+      <w:r>
+        <w:t>]</w:t>
+      </w:r>
     </w:p>
     <w:p>
       <w:pPr>
         <w:rPr>
           <w:u w:val="single"/>
-          <w:lang w:val="es-MX"/>
         </w:rPr>
       </w:pPr>
     </w:p>
@@ -136,33 +160,33 @@
       <w:pPr>
         <w:rPr>
           <w:u w:val="single"/>
-          <w:lang w:val="es-MX"/>
-        </w:rPr>
-      </w:pPr>
-    </w:p>
-    <w:p>
-      <w:pPr>
+        </w:rPr>
+      </w:pPr>
+    </w:p>
+    <w:p>
+      <w:pPr>
+        <w:jc w:val="center"/>
         <w:rPr>
           <w:u w:val="single"/>
           <w:lang w:val="es-MX"/>
         </w:rPr>
       </w:pPr>
-    </w:p>
-    <w:p>
-      <w:pPr>
-        <w:jc w:val="center"/>
+      <w:r>
         <w:rPr>
           <w:u w:val="single"/>
           <w:lang w:val="es-MX"/>
         </w:rPr>
-      </w:pPr>
+        <w:t xml:space="preserve">Flex y Media </w:t>
+      </w:r>
+      <w:proofErr w:type="spellStart"/>
       <w:r>
         <w:rPr>
           <w:u w:val="single"/>
           <w:lang w:val="es-MX"/>
         </w:rPr>
-        <w:t>Flex y Media queries</w:t>
-      </w:r>
+        <w:t>queries</w:t>
+      </w:r>
+      <w:proofErr w:type="spellEnd"/>
     </w:p>
     <w:p>
       <w:pPr>
@@ -346,251 +370,6 @@
             <wp:extent cx="2105025" cy="5202007"/>
             <wp:effectExtent l="0" t="0" r="0" b="0"/>
             <wp:docPr id="1" name="Picture 1"/>
-            <wp:cNvGraphicFramePr>
-              <a:graphicFrameLocks xmlns:a="http://schemas.openxmlformats.org/drawingml/2006/main" noChangeAspect="1"/>
-            </wp:cNvGraphicFramePr>
-            <a:graphic xmlns:a="http://schemas.openxmlformats.org/drawingml/2006/main">
-              <a:graphicData uri="http://schemas.openxmlformats.org/drawingml/2006/picture">
-                <pic:pic xmlns:pic="http://schemas.openxmlformats.org/drawingml/2006/picture">
-                  <pic:nvPicPr>
-                    <pic:cNvPr id="1" name=""/>
-                    <pic:cNvPicPr/>
-                  </pic:nvPicPr>
-                  <pic:blipFill>
-                    <a:blip r:embed="rId6"/>
-                    <a:stretch>
-                      <a:fillRect/>
-                    </a:stretch>
-                  </pic:blipFill>
-                  <pic:spPr>
-                    <a:xfrm>
-                      <a:off x="0" y="0"/>
-                      <a:ext cx="2112282" cy="5219941"/>
-                    </a:xfrm>
-                    <a:prstGeom prst="rect">
-                      <a:avLst/>
-                    </a:prstGeom>
-                  </pic:spPr>
-                </pic:pic>
-              </a:graphicData>
-            </a:graphic>
-          </wp:inline>
-        </w:drawing>
-      </w:r>
-    </w:p>
-    <w:p>
-      <w:pPr>
-        <w:jc w:val="center"/>
-        <w:rPr>
-          <w:sz w:val="20"/>
-          <w:szCs w:val="20"/>
-          <w:lang w:val="es-MX"/>
-        </w:rPr>
-      </w:pPr>
-    </w:p>
-    <w:p>
-      <w:pPr>
-        <w:rPr>
-          <w:sz w:val="20"/>
-          <w:szCs w:val="20"/>
-          <w:lang w:val="es-MX"/>
-        </w:rPr>
-      </w:pPr>
-    </w:p>
-    <w:p>
-      <w:pPr>
-        <w:jc w:val="center"/>
-        <w:rPr>
-          <w:sz w:val="20"/>
-          <w:szCs w:val="20"/>
-          <w:lang w:val="es-MX"/>
-        </w:rPr>
-      </w:pPr>
-    </w:p>
-    <w:p>
-      <w:pPr>
-        <w:jc w:val="center"/>
-        <w:rPr>
-          <w:b/>
-          <w:bCs/>
-          <w:sz w:val="20"/>
-          <w:szCs w:val="20"/>
-          <w:u w:val="single"/>
-          <w:lang w:val="es-MX"/>
-        </w:rPr>
-      </w:pPr>
-      <w:r>
-        <w:rPr>
-          <w:b/>
-          <w:bCs/>
-          <w:sz w:val="20"/>
-          <w:szCs w:val="20"/>
-          <w:u w:val="single"/>
-          <w:lang w:val="es-MX"/>
-        </w:rPr>
-        <w:t xml:space="preserve">Para </w:t>
-      </w:r>
-      <w:r>
-        <w:rPr>
-          <w:b/>
-          <w:bCs/>
-          <w:sz w:val="20"/>
-          <w:szCs w:val="20"/>
-          <w:u w:val="single"/>
-          <w:lang w:val="es-MX"/>
-        </w:rPr>
-        <w:t>tablets:</w:t>
-      </w:r>
-    </w:p>
-    <w:p>
-      <w:pPr>
-        <w:jc w:val="center"/>
-        <w:rPr>
-          <w:sz w:val="20"/>
-          <w:szCs w:val="20"/>
-          <w:lang w:val="es-MX"/>
-        </w:rPr>
-      </w:pPr>
-    </w:p>
-    <w:p>
-      <w:pPr>
-        <w:jc w:val="center"/>
-        <w:rPr>
-          <w:sz w:val="20"/>
-          <w:szCs w:val="20"/>
-          <w:lang w:val="es-MX"/>
-        </w:rPr>
-      </w:pPr>
-      <w:r>
-        <w:rPr>
-          <w:noProof/>
-          <w:sz w:val="20"/>
-          <w:szCs w:val="20"/>
-          <w:lang w:val="es-MX"/>
-        </w:rPr>
-        <w:drawing>
-          <wp:inline distT="0" distB="0" distL="0" distR="0" wp14:anchorId="08F7DA45" wp14:editId="5A740C14">
-            <wp:extent cx="4070631" cy="4562686"/>
-            <wp:effectExtent l="0" t="0" r="6350" b="0"/>
-            <wp:docPr id="8" name="Picture 8"/>
-            <wp:cNvGraphicFramePr>
-              <a:graphicFrameLocks xmlns:a="http://schemas.openxmlformats.org/drawingml/2006/main" noChangeAspect="1"/>
-            </wp:cNvGraphicFramePr>
-            <a:graphic xmlns:a="http://schemas.openxmlformats.org/drawingml/2006/main">
-              <a:graphicData uri="http://schemas.openxmlformats.org/drawingml/2006/picture">
-                <pic:pic xmlns:pic="http://schemas.openxmlformats.org/drawingml/2006/picture">
-                  <pic:nvPicPr>
-                    <pic:cNvPr id="1" name=""/>
-                    <pic:cNvPicPr/>
-                  </pic:nvPicPr>
-                  <pic:blipFill>
-                    <a:blip r:embed="rId7"/>
-                    <a:stretch>
-                      <a:fillRect/>
-                    </a:stretch>
-                  </pic:blipFill>
-                  <pic:spPr>
-                    <a:xfrm>
-                      <a:off x="0" y="0"/>
-                      <a:ext cx="4131154" cy="4630525"/>
-                    </a:xfrm>
-                    <a:prstGeom prst="rect">
-                      <a:avLst/>
-                    </a:prstGeom>
-                  </pic:spPr>
-                </pic:pic>
-              </a:graphicData>
-            </a:graphic>
-          </wp:inline>
-        </w:drawing>
-      </w:r>
-    </w:p>
-    <w:p>
-      <w:pPr>
-        <w:jc w:val="center"/>
-        <w:rPr>
-          <w:sz w:val="20"/>
-          <w:szCs w:val="20"/>
-          <w:lang w:val="es-MX"/>
-        </w:rPr>
-      </w:pPr>
-    </w:p>
-    <w:p>
-      <w:pPr>
-        <w:jc w:val="center"/>
-        <w:rPr>
-          <w:sz w:val="20"/>
-          <w:szCs w:val="20"/>
-          <w:lang w:val="es-MX"/>
-        </w:rPr>
-      </w:pPr>
-    </w:p>
-    <w:p>
-      <w:pPr>
-        <w:jc w:val="center"/>
-        <w:rPr>
-          <w:b/>
-          <w:bCs/>
-          <w:sz w:val="20"/>
-          <w:szCs w:val="20"/>
-          <w:u w:val="single"/>
-          <w:lang w:val="es-MX"/>
-        </w:rPr>
-      </w:pPr>
-      <w:r>
-        <w:rPr>
-          <w:b/>
-          <w:bCs/>
-          <w:sz w:val="20"/>
-          <w:szCs w:val="20"/>
-          <w:u w:val="single"/>
-          <w:lang w:val="es-MX"/>
-        </w:rPr>
-        <w:t xml:space="preserve">Para </w:t>
-      </w:r>
-      <w:r>
-        <w:rPr>
-          <w:b/>
-          <w:bCs/>
-          <w:sz w:val="20"/>
-          <w:szCs w:val="20"/>
-          <w:u w:val="single"/>
-          <w:lang w:val="es-MX"/>
-        </w:rPr>
-        <w:t>pantallas grandes:</w:t>
-      </w:r>
-    </w:p>
-    <w:p>
-      <w:pPr>
-        <w:jc w:val="center"/>
-        <w:rPr>
-          <w:sz w:val="20"/>
-          <w:szCs w:val="20"/>
-          <w:lang w:val="es-MX"/>
-        </w:rPr>
-      </w:pPr>
-    </w:p>
-    <w:p>
-      <w:pPr>
-        <w:jc w:val="center"/>
-        <w:rPr>
-          <w:sz w:val="20"/>
-          <w:szCs w:val="20"/>
-          <w:lang w:val="es-MX"/>
-        </w:rPr>
-      </w:pPr>
-      <w:r>
-        <w:rPr>
-          <w:noProof/>
-          <w:sz w:val="20"/>
-          <w:szCs w:val="20"/>
-          <w:lang w:val="es-MX"/>
-        </w:rPr>
-        <w:drawing>
-          <wp:inline distT="0" distB="0" distL="0" distR="0" wp14:anchorId="57C09593" wp14:editId="77F055ED">
-            <wp:extent cx="6156876" cy="2586567"/>
-            <wp:effectExtent l="0" t="0" r="0" b="4445"/>
-            <wp:docPr id="9" name="Picture 9"/>
             <wp:cNvGraphicFramePr>
               <a:graphicFrameLocks xmlns:a="http://schemas.openxmlformats.org/drawingml/2006/main" noChangeAspect="1"/>
             </wp:cNvGraphicFramePr>
@@ -610,6 +389,251 @@
                   <pic:spPr>
                     <a:xfrm>
                       <a:off x="0" y="0"/>
+                      <a:ext cx="2112282" cy="5219941"/>
+                    </a:xfrm>
+                    <a:prstGeom prst="rect">
+                      <a:avLst/>
+                    </a:prstGeom>
+                  </pic:spPr>
+                </pic:pic>
+              </a:graphicData>
+            </a:graphic>
+          </wp:inline>
+        </w:drawing>
+      </w:r>
+    </w:p>
+    <w:p>
+      <w:pPr>
+        <w:jc w:val="center"/>
+        <w:rPr>
+          <w:sz w:val="20"/>
+          <w:szCs w:val="20"/>
+          <w:lang w:val="es-MX"/>
+        </w:rPr>
+      </w:pPr>
+    </w:p>
+    <w:p>
+      <w:pPr>
+        <w:rPr>
+          <w:sz w:val="20"/>
+          <w:szCs w:val="20"/>
+          <w:lang w:val="es-MX"/>
+        </w:rPr>
+      </w:pPr>
+    </w:p>
+    <w:p>
+      <w:pPr>
+        <w:jc w:val="center"/>
+        <w:rPr>
+          <w:sz w:val="20"/>
+          <w:szCs w:val="20"/>
+          <w:lang w:val="es-MX"/>
+        </w:rPr>
+      </w:pPr>
+    </w:p>
+    <w:p>
+      <w:pPr>
+        <w:jc w:val="center"/>
+        <w:rPr>
+          <w:b/>
+          <w:bCs/>
+          <w:sz w:val="20"/>
+          <w:szCs w:val="20"/>
+          <w:u w:val="single"/>
+          <w:lang w:val="es-MX"/>
+        </w:rPr>
+      </w:pPr>
+      <w:r>
+        <w:rPr>
+          <w:b/>
+          <w:bCs/>
+          <w:sz w:val="20"/>
+          <w:szCs w:val="20"/>
+          <w:u w:val="single"/>
+          <w:lang w:val="es-MX"/>
+        </w:rPr>
+        <w:t xml:space="preserve">Para </w:t>
+      </w:r>
+      <w:r>
+        <w:rPr>
+          <w:b/>
+          <w:bCs/>
+          <w:sz w:val="20"/>
+          <w:szCs w:val="20"/>
+          <w:u w:val="single"/>
+          <w:lang w:val="es-MX"/>
+        </w:rPr>
+        <w:t>tablets:</w:t>
+      </w:r>
+    </w:p>
+    <w:p>
+      <w:pPr>
+        <w:jc w:val="center"/>
+        <w:rPr>
+          <w:sz w:val="20"/>
+          <w:szCs w:val="20"/>
+          <w:lang w:val="es-MX"/>
+        </w:rPr>
+      </w:pPr>
+    </w:p>
+    <w:p>
+      <w:pPr>
+        <w:jc w:val="center"/>
+        <w:rPr>
+          <w:sz w:val="20"/>
+          <w:szCs w:val="20"/>
+          <w:lang w:val="es-MX"/>
+        </w:rPr>
+      </w:pPr>
+      <w:r>
+        <w:rPr>
+          <w:noProof/>
+          <w:sz w:val="20"/>
+          <w:szCs w:val="20"/>
+          <w:lang w:val="es-MX"/>
+        </w:rPr>
+        <w:drawing>
+          <wp:inline distT="0" distB="0" distL="0" distR="0" wp14:anchorId="08F7DA45" wp14:editId="5A740C14">
+            <wp:extent cx="4070631" cy="4562686"/>
+            <wp:effectExtent l="0" t="0" r="6350" b="0"/>
+            <wp:docPr id="8" name="Picture 8"/>
+            <wp:cNvGraphicFramePr>
+              <a:graphicFrameLocks xmlns:a="http://schemas.openxmlformats.org/drawingml/2006/main" noChangeAspect="1"/>
+            </wp:cNvGraphicFramePr>
+            <a:graphic xmlns:a="http://schemas.openxmlformats.org/drawingml/2006/main">
+              <a:graphicData uri="http://schemas.openxmlformats.org/drawingml/2006/picture">
+                <pic:pic xmlns:pic="http://schemas.openxmlformats.org/drawingml/2006/picture">
+                  <pic:nvPicPr>
+                    <pic:cNvPr id="1" name=""/>
+                    <pic:cNvPicPr/>
+                  </pic:nvPicPr>
+                  <pic:blipFill>
+                    <a:blip r:embed="rId9"/>
+                    <a:stretch>
+                      <a:fillRect/>
+                    </a:stretch>
+                  </pic:blipFill>
+                  <pic:spPr>
+                    <a:xfrm>
+                      <a:off x="0" y="0"/>
+                      <a:ext cx="4131154" cy="4630525"/>
+                    </a:xfrm>
+                    <a:prstGeom prst="rect">
+                      <a:avLst/>
+                    </a:prstGeom>
+                  </pic:spPr>
+                </pic:pic>
+              </a:graphicData>
+            </a:graphic>
+          </wp:inline>
+        </w:drawing>
+      </w:r>
+    </w:p>
+    <w:p>
+      <w:pPr>
+        <w:jc w:val="center"/>
+        <w:rPr>
+          <w:sz w:val="20"/>
+          <w:szCs w:val="20"/>
+          <w:lang w:val="es-MX"/>
+        </w:rPr>
+      </w:pPr>
+    </w:p>
+    <w:p>
+      <w:pPr>
+        <w:jc w:val="center"/>
+        <w:rPr>
+          <w:sz w:val="20"/>
+          <w:szCs w:val="20"/>
+          <w:lang w:val="es-MX"/>
+        </w:rPr>
+      </w:pPr>
+    </w:p>
+    <w:p>
+      <w:pPr>
+        <w:jc w:val="center"/>
+        <w:rPr>
+          <w:b/>
+          <w:bCs/>
+          <w:sz w:val="20"/>
+          <w:szCs w:val="20"/>
+          <w:u w:val="single"/>
+          <w:lang w:val="es-MX"/>
+        </w:rPr>
+      </w:pPr>
+      <w:r>
+        <w:rPr>
+          <w:b/>
+          <w:bCs/>
+          <w:sz w:val="20"/>
+          <w:szCs w:val="20"/>
+          <w:u w:val="single"/>
+          <w:lang w:val="es-MX"/>
+        </w:rPr>
+        <w:t xml:space="preserve">Para </w:t>
+      </w:r>
+      <w:r>
+        <w:rPr>
+          <w:b/>
+          <w:bCs/>
+          <w:sz w:val="20"/>
+          <w:szCs w:val="20"/>
+          <w:u w:val="single"/>
+          <w:lang w:val="es-MX"/>
+        </w:rPr>
+        <w:t>pantallas grandes:</w:t>
+      </w:r>
+    </w:p>
+    <w:p>
+      <w:pPr>
+        <w:jc w:val="center"/>
+        <w:rPr>
+          <w:sz w:val="20"/>
+          <w:szCs w:val="20"/>
+          <w:lang w:val="es-MX"/>
+        </w:rPr>
+      </w:pPr>
+    </w:p>
+    <w:p>
+      <w:pPr>
+        <w:jc w:val="center"/>
+        <w:rPr>
+          <w:sz w:val="20"/>
+          <w:szCs w:val="20"/>
+          <w:lang w:val="es-MX"/>
+        </w:rPr>
+      </w:pPr>
+      <w:r>
+        <w:rPr>
+          <w:noProof/>
+          <w:sz w:val="20"/>
+          <w:szCs w:val="20"/>
+          <w:lang w:val="es-MX"/>
+        </w:rPr>
+        <w:drawing>
+          <wp:inline distT="0" distB="0" distL="0" distR="0" wp14:anchorId="57C09593" wp14:editId="77F055ED">
+            <wp:extent cx="6156876" cy="2586567"/>
+            <wp:effectExtent l="0" t="0" r="0" b="4445"/>
+            <wp:docPr id="9" name="Picture 9"/>
+            <wp:cNvGraphicFramePr>
+              <a:graphicFrameLocks xmlns:a="http://schemas.openxmlformats.org/drawingml/2006/main" noChangeAspect="1"/>
+            </wp:cNvGraphicFramePr>
+            <a:graphic xmlns:a="http://schemas.openxmlformats.org/drawingml/2006/main">
+              <a:graphicData uri="http://schemas.openxmlformats.org/drawingml/2006/picture">
+                <pic:pic xmlns:pic="http://schemas.openxmlformats.org/drawingml/2006/picture">
+                  <pic:nvPicPr>
+                    <pic:cNvPr id="1" name=""/>
+                    <pic:cNvPicPr/>
+                  </pic:nvPicPr>
+                  <pic:blipFill>
+                    <a:blip r:embed="rId10"/>
+                    <a:stretch>
+                      <a:fillRect/>
+                    </a:stretch>
+                  </pic:blipFill>
+                  <pic:spPr>
+                    <a:xfrm>
+                      <a:off x="0" y="0"/>
                       <a:ext cx="6224273" cy="2614881"/>
                     </a:xfrm>
                     <a:prstGeom prst="rect">
@@ -844,7 +868,6 @@
         <w:rPr>
           <w:sz w:val="20"/>
           <w:szCs w:val="20"/>
-          <w:lang w:val="es-MX"/>
         </w:rPr>
       </w:pPr>
       <w:r>
@@ -1071,7 +1094,7 @@
 </file>
 
 <file path=word/numbering.xml><?xml version="1.0" encoding="utf-8"?>
-<w:numbering xmlns:wpc="http://schemas.microsoft.com/office/word/2010/wordprocessingCanvas" xmlns:cx="http://schemas.microsoft.com/office/drawing/2014/chartex" xmlns:cx1="http://schemas.microsoft.com/office/drawing/2015/9/8/chartex" xmlns:cx2="http://schemas.microsoft.com/office/drawing/2015/10/21/chartex" xmlns:cx3="http://schemas.microsoft.com/office/drawing/2016/5/9/chartex" xmlns:cx4="http://schemas.microsoft.com/office/drawing/2016/5/10/chartex" xmlns:cx5="http://schemas.microsoft.com/office/drawing/2016/5/11/chartex" xmlns:cx6="http://schemas.microsoft.com/office/drawing/2016/5/12/chartex" xmlns:cx7="http://schemas.microsoft.com/office/drawing/2016/5/13/chartex" xmlns:cx8="http://schemas.microsoft.com/office/drawing/2016/5/14/chartex" xmlns:mc="http://schemas.openxmlformats.org/markup-compatibility/2006" xmlns:aink="http://schemas.microsoft.com/office/drawing/2016/ink" xmlns:am3d="http://schemas.microsoft.com/office/drawing/2017/model3d" xmlns:o="urn:schemas-microsoft-com:office:office" xmlns:r="http://schemas.openxmlformats.org/officeDocument/2006/relationships" xmlns:m="http://schemas.openxmlformats.org/officeDocument/2006/math" xmlns:v="urn:schemas-microsoft-com:vml" xmlns:wp14="http://schemas.microsoft.com/office/word/2010/wordprocessingDrawing" xmlns:wp="http://schemas.openxmlformats.org/drawingml/2006/wordprocessingDrawing" xmlns:w10="urn:schemas-microsoft-com:office:word" xmlns:w="http://schemas.openxmlformats.org/wordprocessingml/2006/main" xmlns:w14="http://schemas.microsoft.com/office/word/2010/wordml" xmlns:w15="http://schemas.microsoft.com/office/word/2012/wordml" xmlns:w16cex="http://schemas.microsoft.com/office/word/2018/wordml/cex" xmlns:w16cid="http://schemas.microsoft.com/office/word/2016/wordml/cid" xmlns:w16="http://schemas.microsoft.com/office/word/2018/wordml" xmlns:w16se="http://schemas.microsoft.com/office/word/2015/wordml/symex" xmlns:wpg="http://schemas.microsoft.com/office/word/2010/wordprocessingGroup" xmlns:wpi="http://schemas.microsoft.com/office/word/2010/wordprocessingInk" xmlns:wne="http://schemas.microsoft.com/office/word/2006/wordml" xmlns:wps="http://schemas.microsoft.com/office/word/2010/wordprocessingShape" mc:Ignorable="w14 w15 w16se w16cid w16 w16cex wp14">
+<w:numbering xmlns:wpc="http://schemas.microsoft.com/office/word/2010/wordprocessingCanvas" xmlns:cx="http://schemas.microsoft.com/office/drawing/2014/chartex" xmlns:cx1="http://schemas.microsoft.com/office/drawing/2015/9/8/chartex" xmlns:cx2="http://schemas.microsoft.com/office/drawing/2015/10/21/chartex" xmlns:cx3="http://schemas.microsoft.com/office/drawing/2016/5/9/chartex" xmlns:cx4="http://schemas.microsoft.com/office/drawing/2016/5/10/chartex" xmlns:cx5="http://schemas.microsoft.com/office/drawing/2016/5/11/chartex" xmlns:cx6="http://schemas.microsoft.com/office/drawing/2016/5/12/chartex" xmlns:cx7="http://schemas.microsoft.com/office/drawing/2016/5/13/chartex" xmlns:cx8="http://schemas.microsoft.com/office/drawing/2016/5/14/chartex" xmlns:mc="http://schemas.openxmlformats.org/markup-compatibility/2006" xmlns:aink="http://schemas.microsoft.com/office/drawing/2016/ink" xmlns:am3d="http://schemas.microsoft.com/office/drawing/2017/model3d" xmlns:o="urn:schemas-microsoft-com:office:office" xmlns:oel="http://schemas.microsoft.com/office/2019/extlst" xmlns:r="http://schemas.openxmlformats.org/officeDocument/2006/relationships" xmlns:m="http://schemas.openxmlformats.org/officeDocument/2006/math" xmlns:v="urn:schemas-microsoft-com:vml" xmlns:wp14="http://schemas.microsoft.com/office/word/2010/wordprocessingDrawing" xmlns:wp="http://schemas.openxmlformats.org/drawingml/2006/wordprocessingDrawing" xmlns:w10="urn:schemas-microsoft-com:office:word" xmlns:w="http://schemas.openxmlformats.org/wordprocessingml/2006/main" xmlns:w14="http://schemas.microsoft.com/office/word/2010/wordml" xmlns:w15="http://schemas.microsoft.com/office/word/2012/wordml" xmlns:w16cex="http://schemas.microsoft.com/office/word/2018/wordml/cex" xmlns:w16cid="http://schemas.microsoft.com/office/word/2016/wordml/cid" xmlns:w16="http://schemas.microsoft.com/office/word/2018/wordml" xmlns:w16sdtdh="http://schemas.microsoft.com/office/word/2020/wordml/sdtdatahash" xmlns:w16se="http://schemas.microsoft.com/office/word/2015/wordml/symex" xmlns:wpg="http://schemas.microsoft.com/office/word/2010/wordprocessingGroup" xmlns:wpi="http://schemas.microsoft.com/office/word/2010/wordprocessingInk" xmlns:wne="http://schemas.microsoft.com/office/word/2006/wordml" xmlns:wps="http://schemas.microsoft.com/office/word/2010/wordprocessingShape" mc:Ignorable="w14 w15 w16se w16cid w16 w16cex w16sdtdh wp14">
   <w:abstractNum w:abstractNumId="0" w15:restartNumberingAfterBreak="0">
     <w:nsid w:val="007411C1"/>
     <w:multiLevelType w:val="hybridMultilevel"/>
@@ -2106,41 +2129,41 @@
       </w:pPr>
     </w:lvl>
   </w:abstractNum>
-  <w:num w:numId="1">
+  <w:num w:numId="1" w16cid:durableId="652488167">
     <w:abstractNumId w:val="4"/>
   </w:num>
-  <w:num w:numId="2">
+  <w:num w:numId="2" w16cid:durableId="1968928430">
     <w:abstractNumId w:val="0"/>
   </w:num>
-  <w:num w:numId="3">
+  <w:num w:numId="3" w16cid:durableId="123810849">
     <w:abstractNumId w:val="5"/>
   </w:num>
-  <w:num w:numId="4">
+  <w:num w:numId="4" w16cid:durableId="2038315760">
     <w:abstractNumId w:val="9"/>
   </w:num>
-  <w:num w:numId="5">
+  <w:num w:numId="5" w16cid:durableId="1380937102">
     <w:abstractNumId w:val="6"/>
   </w:num>
-  <w:num w:numId="6">
+  <w:num w:numId="6" w16cid:durableId="1469543406">
     <w:abstractNumId w:val="3"/>
   </w:num>
-  <w:num w:numId="7">
+  <w:num w:numId="7" w16cid:durableId="70856703">
     <w:abstractNumId w:val="2"/>
   </w:num>
-  <w:num w:numId="8">
+  <w:num w:numId="8" w16cid:durableId="370233331">
     <w:abstractNumId w:val="7"/>
   </w:num>
-  <w:num w:numId="9">
+  <w:num w:numId="9" w16cid:durableId="1557357414">
     <w:abstractNumId w:val="8"/>
   </w:num>
-  <w:num w:numId="10">
+  <w:num w:numId="10" w16cid:durableId="1802379138">
     <w:abstractNumId w:val="1"/>
   </w:num>
 </w:numbering>
 </file>
 
 <file path=word/styles.xml><?xml version="1.0" encoding="utf-8"?>
-<w:styles xmlns:mc="http://schemas.openxmlformats.org/markup-compatibility/2006" xmlns:r="http://schemas.openxmlformats.org/officeDocument/2006/relationships" xmlns:w="http://schemas.openxmlformats.org/wordprocessingml/2006/main" xmlns:w14="http://schemas.microsoft.com/office/word/2010/wordml" xmlns:w15="http://schemas.microsoft.com/office/word/2012/wordml" xmlns:w16cex="http://schemas.microsoft.com/office/word/2018/wordml/cex" xmlns:w16cid="http://schemas.microsoft.com/office/word/2016/wordml/cid" xmlns:w16="http://schemas.microsoft.com/office/word/2018/wordml" xmlns:w16se="http://schemas.microsoft.com/office/word/2015/wordml/symex" mc:Ignorable="w14 w15 w16se w16cid w16 w16cex">
+<w:styles xmlns:mc="http://schemas.openxmlformats.org/markup-compatibility/2006" xmlns:r="http://schemas.openxmlformats.org/officeDocument/2006/relationships" xmlns:w="http://schemas.openxmlformats.org/wordprocessingml/2006/main" xmlns:w14="http://schemas.microsoft.com/office/word/2010/wordml" xmlns:w15="http://schemas.microsoft.com/office/word/2012/wordml" xmlns:w16cex="http://schemas.microsoft.com/office/word/2018/wordml/cex" xmlns:w16cid="http://schemas.microsoft.com/office/word/2016/wordml/cid" xmlns:w16="http://schemas.microsoft.com/office/word/2018/wordml" xmlns:w16sdtdh="http://schemas.microsoft.com/office/word/2020/wordml/sdtdatahash" xmlns:w16se="http://schemas.microsoft.com/office/word/2015/wordml/symex" mc:Ignorable="w14 w15 w16se w16cid w16 w16cex w16sdtdh">
   <w:docDefaults>
     <w:rPrDefault>
       <w:rPr>

</xml_diff>